<commit_message>
Purple Spider Landing Page made by me
</commit_message>
<xml_diff>
--- a/HTML and CSS - SoftUni/Exercise Responsive Web Design/Documents/10.Responsive-Web-Design-Exercise.docx
+++ b/HTML and CSS - SoftUni/Exercise Responsive Web Design/Documents/10.Responsive-Web-Design-Exercise.docx
@@ -1,6 +1,6 @@
 
 <file path=word/document.xml><?xml version="1.0" encoding="utf-8"?>
-<w:document xmlns:wpc="http://schemas.microsoft.com/office/word/2010/wordprocessingCanvas" xmlns:cx="http://schemas.microsoft.com/office/drawing/2014/chartex" xmlns:cx1="http://schemas.microsoft.com/office/drawing/2015/9/8/chartex" xmlns:cx2="http://schemas.microsoft.com/office/drawing/2015/10/21/chartex" xmlns:cx3="http://schemas.microsoft.com/office/drawing/2016/5/9/chartex" xmlns:cx4="http://schemas.microsoft.com/office/drawing/2016/5/10/chartex" xmlns:cx5="http://schemas.microsoft.com/office/drawing/2016/5/11/chartex" xmlns:cx6="http://schemas.microsoft.com/office/drawing/2016/5/12/chartex" xmlns:cx7="http://schemas.microsoft.com/office/drawing/2016/5/13/chartex" xmlns:cx8="http://schemas.microsoft.com/office/drawing/2016/5/14/chartex" xmlns:mc="http://schemas.openxmlformats.org/markup-compatibility/2006" xmlns:aink="http://schemas.microsoft.com/office/drawing/2016/ink" xmlns:am3d="http://schemas.microsoft.com/office/drawing/2017/model3d" xmlns:o="urn:schemas-microsoft-com:office:office" xmlns:oel="http://schemas.microsoft.com/office/2019/extlst" xmlns:r="http://schemas.openxmlformats.org/officeDocument/2006/relationships" xmlns:m="http://schemas.openxmlformats.org/officeDocument/2006/math" xmlns:v="urn:schemas-microsoft-com:vml" xmlns:wp14="http://schemas.microsoft.com/office/word/2010/wordprocessingDrawing" xmlns:wp="http://schemas.openxmlformats.org/drawingml/2006/wordprocessingDrawing" xmlns:w10="urn:schemas-microsoft-com:office:word" xmlns:w="http://schemas.openxmlformats.org/wordprocessingml/2006/main" xmlns:w14="http://schemas.microsoft.com/office/word/2010/wordml" xmlns:w15="http://schemas.microsoft.com/office/word/2012/wordml" xmlns:w16cex="http://schemas.microsoft.com/office/word/2018/wordml/cex" xmlns:w16cid="http://schemas.microsoft.com/office/word/2016/wordml/cid" xmlns:w16="http://schemas.microsoft.com/office/word/2018/wordml" xmlns:w16sdtdh="http://schemas.microsoft.com/office/word/2020/wordml/sdtdatahash" xmlns:w16se="http://schemas.microsoft.com/office/word/2015/wordml/symex" xmlns:wpg="http://schemas.microsoft.com/office/word/2010/wordprocessingGroup" xmlns:wpi="http://schemas.microsoft.com/office/word/2010/wordprocessingInk" xmlns:wne="http://schemas.microsoft.com/office/word/2006/wordml" xmlns:wps="http://schemas.microsoft.com/office/word/2010/wordprocessingShape" mc:Ignorable="w14 w15 w16se w16cid w16 w16cex w16sdtdh wp14">
+<w:document xmlns:wpc="http://schemas.microsoft.com/office/word/2010/wordprocessingCanvas" xmlns:cx="http://schemas.microsoft.com/office/drawing/2014/chartex" xmlns:cx1="http://schemas.microsoft.com/office/drawing/2015/9/8/chartex" xmlns:cx2="http://schemas.microsoft.com/office/drawing/2015/10/21/chartex" xmlns:cx3="http://schemas.microsoft.com/office/drawing/2016/5/9/chartex" xmlns:cx4="http://schemas.microsoft.com/office/drawing/2016/5/10/chartex" xmlns:cx5="http://schemas.microsoft.com/office/drawing/2016/5/11/chartex" xmlns:cx6="http://schemas.microsoft.com/office/drawing/2016/5/12/chartex" xmlns:cx7="http://schemas.microsoft.com/office/drawing/2016/5/13/chartex" xmlns:cx8="http://schemas.microsoft.com/office/drawing/2016/5/14/chartex" xmlns:mc="http://schemas.openxmlformats.org/markup-compatibility/2006" xmlns:aink="http://schemas.microsoft.com/office/drawing/2016/ink" xmlns:am3d="http://schemas.microsoft.com/office/drawing/2017/model3d" xmlns:o="urn:schemas-microsoft-com:office:office" xmlns:oel="http://schemas.microsoft.com/office/2019/extlst" xmlns:r="http://schemas.openxmlformats.org/officeDocument/2006/relationships" xmlns:m="http://schemas.openxmlformats.org/officeDocument/2006/math" xmlns:v="urn:schemas-microsoft-com:vml" xmlns:wp14="http://schemas.microsoft.com/office/word/2010/wordprocessingDrawing" xmlns:wp="http://schemas.openxmlformats.org/drawingml/2006/wordprocessingDrawing" xmlns:w10="urn:schemas-microsoft-com:office:word" xmlns:w="http://schemas.openxmlformats.org/wordprocessingml/2006/main" xmlns:w14="http://schemas.microsoft.com/office/word/2010/wordml" xmlns:w15="http://schemas.microsoft.com/office/word/2012/wordml" xmlns:w16cex="http://schemas.microsoft.com/office/word/2018/wordml/cex" xmlns:w16cid="http://schemas.microsoft.com/office/word/2016/wordml/cid" xmlns:w16="http://schemas.microsoft.com/office/word/2018/wordml" xmlns:w16du="http://schemas.microsoft.com/office/word/2023/wordml/word16du" xmlns:w16sdtdh="http://schemas.microsoft.com/office/word/2020/wordml/sdtdatahash" xmlns:w16se="http://schemas.microsoft.com/office/word/2015/wordml/symex" xmlns:wpg="http://schemas.microsoft.com/office/word/2010/wordprocessingGroup" xmlns:wpi="http://schemas.microsoft.com/office/word/2010/wordprocessingInk" xmlns:wne="http://schemas.microsoft.com/office/word/2006/wordml" xmlns:wps="http://schemas.microsoft.com/office/word/2010/wordprocessingShape" mc:Ignorable="w14 w15 w16se w16cid w16 w16cex w16sdtdh w16du wp14">
   <w:body>
     <w:p>
       <w:pPr>
@@ -437,6 +437,7 @@
     <w:p>
       <w:pPr>
         <w:rPr>
+          <w:vertAlign w:val="subscript"/>
           <w:lang w:val="bg-BG"/>
         </w:rPr>
       </w:pPr>
@@ -653,6 +654,7 @@
       <w:r>
         <w:t xml:space="preserve">of </w:t>
       </w:r>
+      <w:proofErr w:type="gramStart"/>
       <w:r>
         <w:rPr>
           <w:rStyle w:val="CodeChar"/>
@@ -660,7 +662,11 @@
         <w:t>500px</w:t>
       </w:r>
       <w:r>
-        <w:t xml:space="preserve">, if the screen is less than that: </w:t>
+        <w:t>, if</w:t>
+      </w:r>
+      <w:proofErr w:type="gramEnd"/>
+      <w:r>
+        <w:t xml:space="preserve"> the screen is less than that: </w:t>
       </w:r>
     </w:p>
     <w:p>
@@ -1366,7 +1372,20 @@
           <w:szCs w:val="22"/>
           <w:lang w:val="en-US"/>
         </w:rPr>
-        <w:t>Media Queries in Typography</w:t>
+        <w:t xml:space="preserve">Media Queries in </w:t>
+      </w:r>
+      <w:proofErr w:type="gramStart"/>
+      <w:r>
+        <w:rPr>
+          <w:rFonts w:asciiTheme="minorHAnsi" w:hAnsiTheme="minorHAnsi" w:cstheme="minorHAnsi"/>
+          <w:b/>
+          <w:bCs/>
+          <w:color w:val="000000"/>
+          <w:sz w:val="22"/>
+          <w:szCs w:val="22"/>
+          <w:lang w:val="en-US"/>
+        </w:rPr>
+        <w:t>Typography</w:t>
       </w:r>
       <w:r>
         <w:rPr>
@@ -1381,6 +1400,7 @@
         </w:rPr>
         <w:t>"</w:t>
       </w:r>
+      <w:proofErr w:type="gramEnd"/>
     </w:p>
     <w:p>
       <w:pPr>
@@ -1843,7 +1863,18 @@
           <w:color w:val="000000"/>
           <w:lang w:eastAsia="en-GB"/>
         </w:rPr>
-        <w:t>Responsive Media Boxes</w:t>
+        <w:t xml:space="preserve">Responsive Media </w:t>
+      </w:r>
+      <w:proofErr w:type="gramStart"/>
+      <w:r>
+        <w:rPr>
+          <w:rFonts w:eastAsia="Times New Roman" w:cstheme="minorHAnsi"/>
+          <w:b/>
+          <w:bCs/>
+          <w:color w:val="000000"/>
+          <w:lang w:eastAsia="en-GB"/>
+        </w:rPr>
+        <w:t>Boxes</w:t>
       </w:r>
       <w:r>
         <w:rPr>
@@ -1853,6 +1884,7 @@
         </w:rPr>
         <w:t>"</w:t>
       </w:r>
+      <w:proofErr w:type="gramEnd"/>
     </w:p>
     <w:p>
       <w:pPr>
@@ -1915,6 +1947,7 @@
         </w:rPr>
         <w:t> </w:t>
       </w:r>
+      <w:proofErr w:type="gramStart"/>
       <w:r>
         <w:rPr>
           <w:rFonts w:eastAsia="Times New Roman" w:cstheme="minorHAnsi"/>
@@ -1923,6 +1956,7 @@
         </w:rPr>
         <w:t>elements</w:t>
       </w:r>
+      <w:proofErr w:type="gramEnd"/>
     </w:p>
     <w:p>
       <w:pPr>
@@ -1959,7 +1993,29 @@
             <w:u w:val="single"/>
             <w:lang w:val="en-US"/>
           </w:rPr>
-          <w:t>here</w:t>
+          <w:t>he</w:t>
+        </w:r>
+        <w:r>
+          <w:rPr>
+            <w:rFonts w:asciiTheme="minorHAnsi" w:hAnsiTheme="minorHAnsi" w:cstheme="minorHAnsi"/>
+            <w:color w:val="4F81BD" w:themeColor="accent1"/>
+            <w:sz w:val="22"/>
+            <w:szCs w:val="22"/>
+            <w:u w:val="single"/>
+            <w:lang w:val="en-US"/>
+          </w:rPr>
+          <w:t>r</w:t>
+        </w:r>
+        <w:r>
+          <w:rPr>
+            <w:rFonts w:asciiTheme="minorHAnsi" w:hAnsiTheme="minorHAnsi" w:cstheme="minorHAnsi"/>
+            <w:color w:val="4F81BD" w:themeColor="accent1"/>
+            <w:sz w:val="22"/>
+            <w:szCs w:val="22"/>
+            <w:u w:val="single"/>
+            <w:lang w:val="en-US"/>
+          </w:rPr>
+          <w:t>e</w:t>
         </w:r>
       </w:hyperlink>
     </w:p>
@@ -1988,12 +2044,21 @@
         </w:rPr>
         <w:t>Use </w:t>
       </w:r>
+      <w:proofErr w:type="spellStart"/>
       <w:r>
         <w:rPr>
           <w:rStyle w:val="CodeChar"/>
           <w:lang w:val="en-US"/>
         </w:rPr>
-        <w:t>rgb(238, 238, 238)</w:t>
+        <w:t>rgb</w:t>
+      </w:r>
+      <w:proofErr w:type="spellEnd"/>
+      <w:r>
+        <w:rPr>
+          <w:rStyle w:val="CodeChar"/>
+          <w:lang w:val="en-US"/>
+        </w:rPr>
+        <w:t>(238, 238, 238)</w:t>
       </w:r>
       <w:r>
         <w:rPr>
@@ -2014,8 +2079,20 @@
           <w:szCs w:val="22"/>
           <w:lang w:val="en-US"/>
         </w:rPr>
-        <w:t>for body background</w:t>
-      </w:r>
+        <w:t xml:space="preserve">for body </w:t>
+      </w:r>
+      <w:proofErr w:type="gramStart"/>
+      <w:r>
+        <w:rPr>
+          <w:rFonts w:asciiTheme="minorHAnsi" w:hAnsiTheme="minorHAnsi" w:cstheme="minorHAnsi"/>
+          <w:color w:val="000000"/>
+          <w:sz w:val="22"/>
+          <w:szCs w:val="22"/>
+          <w:lang w:val="en-US"/>
+        </w:rPr>
+        <w:t>background</w:t>
+      </w:r>
+      <w:proofErr w:type="gramEnd"/>
     </w:p>
     <w:p>
       <w:pPr>
@@ -2042,12 +2119,21 @@
         </w:rPr>
         <w:t>Use </w:t>
       </w:r>
+      <w:proofErr w:type="spellStart"/>
       <w:r>
         <w:rPr>
           <w:rStyle w:val="CodeChar"/>
           <w:lang w:val="en-US"/>
         </w:rPr>
-        <w:t>rgb(255, 255, 255)</w:t>
+        <w:t>rgb</w:t>
+      </w:r>
+      <w:proofErr w:type="spellEnd"/>
+      <w:r>
+        <w:rPr>
+          <w:rStyle w:val="CodeChar"/>
+          <w:lang w:val="en-US"/>
+        </w:rPr>
+        <w:t>(255, 255, 255)</w:t>
       </w:r>
       <w:r>
         <w:rPr>
@@ -2068,8 +2154,20 @@
           <w:szCs w:val="22"/>
           <w:lang w:val="en-US"/>
         </w:rPr>
-        <w:t>for card background</w:t>
-      </w:r>
+        <w:t xml:space="preserve">for card </w:t>
+      </w:r>
+      <w:proofErr w:type="gramStart"/>
+      <w:r>
+        <w:rPr>
+          <w:rFonts w:asciiTheme="minorHAnsi" w:hAnsiTheme="minorHAnsi" w:cstheme="minorHAnsi"/>
+          <w:color w:val="000000"/>
+          <w:sz w:val="22"/>
+          <w:szCs w:val="22"/>
+          <w:lang w:val="en-US"/>
+        </w:rPr>
+        <w:t>background</w:t>
+      </w:r>
+      <w:proofErr w:type="gramEnd"/>
     </w:p>
     <w:p>
       <w:pPr>
@@ -2096,12 +2194,21 @@
         </w:rPr>
         <w:t>Use </w:t>
       </w:r>
+      <w:proofErr w:type="spellStart"/>
       <w:r>
         <w:rPr>
           <w:rStyle w:val="CodeChar"/>
           <w:lang w:val="en-US"/>
         </w:rPr>
-        <w:t>rgb(0, 153, 0)</w:t>
+        <w:t>rgb</w:t>
+      </w:r>
+      <w:proofErr w:type="spellEnd"/>
+      <w:r>
+        <w:rPr>
+          <w:rStyle w:val="CodeChar"/>
+          <w:lang w:val="en-US"/>
+        </w:rPr>
+        <w:t>(0, 153, 0)</w:t>
       </w:r>
       <w:r>
         <w:rPr>
@@ -2122,8 +2229,20 @@
           <w:szCs w:val="22"/>
           <w:lang w:val="en-US"/>
         </w:rPr>
-        <w:t>for card button background</w:t>
-      </w:r>
+        <w:t xml:space="preserve">for card button </w:t>
+      </w:r>
+      <w:proofErr w:type="gramStart"/>
+      <w:r>
+        <w:rPr>
+          <w:rFonts w:asciiTheme="minorHAnsi" w:hAnsiTheme="minorHAnsi" w:cstheme="minorHAnsi"/>
+          <w:color w:val="000000"/>
+          <w:sz w:val="22"/>
+          <w:szCs w:val="22"/>
+          <w:lang w:val="en-US"/>
+        </w:rPr>
+        <w:t>background</w:t>
+      </w:r>
+      <w:proofErr w:type="gramEnd"/>
     </w:p>
     <w:p>
       <w:pPr>
@@ -2193,8 +2312,20 @@
           <w:szCs w:val="22"/>
           <w:lang w:val="en-US"/>
         </w:rPr>
-        <w:t>for the headings</w:t>
-      </w:r>
+        <w:t xml:space="preserve">for the </w:t>
+      </w:r>
+      <w:proofErr w:type="gramStart"/>
+      <w:r>
+        <w:rPr>
+          <w:rFonts w:asciiTheme="minorHAnsi" w:hAnsiTheme="minorHAnsi" w:cstheme="minorHAnsi"/>
+          <w:color w:val="000000"/>
+          <w:sz w:val="22"/>
+          <w:szCs w:val="22"/>
+          <w:lang w:val="en-US"/>
+        </w:rPr>
+        <w:t>headings</w:t>
+      </w:r>
+      <w:proofErr w:type="gramEnd"/>
     </w:p>
     <w:p>
       <w:pPr>
@@ -2386,8 +2517,13 @@
         <w:t>size’s</w:t>
       </w:r>
       <w:r>
-        <w:t xml:space="preserve"> view</w:t>
-      </w:r>
+        <w:t xml:space="preserve"> </w:t>
+      </w:r>
+      <w:proofErr w:type="gramStart"/>
+      <w:r>
+        <w:t>view</w:t>
+      </w:r>
+      <w:proofErr w:type="gramEnd"/>
     </w:p>
     <w:p>
       <w:pPr>
@@ -2429,7 +2565,18 @@
           <w:color w:val="000000"/>
           <w:lang w:eastAsia="en-GB"/>
         </w:rPr>
-        <w:t>Landing Page</w:t>
+        <w:t xml:space="preserve">Landing </w:t>
+      </w:r>
+      <w:proofErr w:type="gramStart"/>
+      <w:r>
+        <w:rPr>
+          <w:rFonts w:eastAsia="Times New Roman" w:cstheme="minorHAnsi"/>
+          <w:b/>
+          <w:bCs/>
+          <w:color w:val="000000"/>
+          <w:lang w:eastAsia="en-GB"/>
+        </w:rPr>
+        <w:t>Page</w:t>
       </w:r>
       <w:r>
         <w:rPr>
@@ -2439,6 +2586,7 @@
         </w:rPr>
         <w:t>"</w:t>
       </w:r>
+      <w:proofErr w:type="gramEnd"/>
     </w:p>
     <w:p>
       <w:pPr>
@@ -2842,8 +2990,18 @@
           <w:color w:val="000000"/>
           <w:lang w:eastAsia="en-GB"/>
         </w:rPr>
-        <w:t xml:space="preserve"> per the screenshots attached</w:t>
-      </w:r>
+        <w:t xml:space="preserve"> per the screenshots </w:t>
+      </w:r>
+      <w:proofErr w:type="gramStart"/>
+      <w:r>
+        <w:rPr>
+          <w:rFonts w:eastAsia="Times New Roman" w:cstheme="minorHAnsi"/>
+          <w:color w:val="000000"/>
+          <w:lang w:eastAsia="en-GB"/>
+        </w:rPr>
+        <w:t>attached</w:t>
+      </w:r>
+      <w:proofErr w:type="gramEnd"/>
     </w:p>
     <w:p>
       <w:pPr>
@@ -2883,7 +3041,7 @@
           <w:noProof/>
         </w:rPr>
         <w:drawing>
-          <wp:inline distT="0" distB="0" distL="0" distR="0" wp14:anchorId="4B9B24F3" wp14:editId="041F1059">
+          <wp:inline distT="0" distB="0" distL="0" distR="0" wp14:anchorId="4B9B24F3" wp14:editId="0E0EE0F7">
             <wp:extent cx="6371970" cy="851100"/>
             <wp:effectExtent l="19050" t="19050" r="10160" b="25400"/>
             <wp:docPr id="36" name="Picture 36"/>
@@ -2973,8 +3131,13 @@
         <w:t>folder</w:t>
       </w:r>
       <w:r>
-        <w:t xml:space="preserve"> for different screen sizes view</w:t>
-      </w:r>
+        <w:t xml:space="preserve"> for different screen sizes </w:t>
+      </w:r>
+      <w:proofErr w:type="gramStart"/>
+      <w:r>
+        <w:t>view</w:t>
+      </w:r>
+      <w:proofErr w:type="gramEnd"/>
     </w:p>
     <w:p>
       <w:pPr>
@@ -3016,7 +3179,18 @@
           <w:color w:val="000000"/>
           <w:lang w:eastAsia="en-GB"/>
         </w:rPr>
-        <w:t>Responsive Tables</w:t>
+        <w:t xml:space="preserve">Responsive </w:t>
+      </w:r>
+      <w:proofErr w:type="gramStart"/>
+      <w:r>
+        <w:rPr>
+          <w:rFonts w:eastAsia="Times New Roman" w:cstheme="minorHAnsi"/>
+          <w:b/>
+          <w:bCs/>
+          <w:color w:val="000000"/>
+          <w:lang w:eastAsia="en-GB"/>
+        </w:rPr>
+        <w:t>Tables</w:t>
       </w:r>
       <w:r>
         <w:rPr>
@@ -3026,6 +3200,7 @@
         </w:rPr>
         <w:t>"</w:t>
       </w:r>
+      <w:proofErr w:type="gramEnd"/>
     </w:p>
     <w:p>
       <w:pPr>
@@ -3164,6 +3339,7 @@
         </w:rPr>
         <w:t xml:space="preserve">Make the table </w:t>
       </w:r>
+      <w:proofErr w:type="gramStart"/>
       <w:r>
         <w:rPr>
           <w:rFonts w:eastAsia="Times New Roman" w:cstheme="minorHAnsi"/>
@@ -3174,6 +3350,7 @@
         </w:rPr>
         <w:t>responsive</w:t>
       </w:r>
+      <w:proofErr w:type="gramEnd"/>
     </w:p>
     <w:p>
       <w:pPr>
@@ -3298,8 +3475,13 @@
         <w:t>folder</w:t>
       </w:r>
       <w:r>
-        <w:t xml:space="preserve"> for different screen sizes view</w:t>
-      </w:r>
+        <w:t xml:space="preserve"> for different screen sizes </w:t>
+      </w:r>
+      <w:proofErr w:type="gramStart"/>
+      <w:r>
+        <w:t>view</w:t>
+      </w:r>
+      <w:proofErr w:type="gramEnd"/>
     </w:p>
     <w:p>
       <w:pPr>
@@ -3342,7 +3524,18 @@
           <w:color w:val="000000"/>
           <w:lang w:eastAsia="en-GB"/>
         </w:rPr>
-        <w:t>Responsive Vertical Timeline</w:t>
+        <w:t xml:space="preserve">Responsive Vertical </w:t>
+      </w:r>
+      <w:proofErr w:type="gramStart"/>
+      <w:r>
+        <w:rPr>
+          <w:rFonts w:eastAsia="Times New Roman" w:cstheme="minorHAnsi"/>
+          <w:b/>
+          <w:bCs/>
+          <w:color w:val="000000"/>
+          <w:lang w:eastAsia="en-GB"/>
+        </w:rPr>
+        <w:t>Timeline</w:t>
       </w:r>
       <w:r>
         <w:rPr>
@@ -3352,6 +3545,7 @@
         </w:rPr>
         <w:t>"</w:t>
       </w:r>
+      <w:proofErr w:type="gramEnd"/>
     </w:p>
     <w:p>
       <w:pPr>
@@ -3478,12 +3672,21 @@
         </w:rPr>
         <w:t>Border color - </w:t>
       </w:r>
-      <w:r>
-        <w:rPr>
-          <w:rStyle w:val="CodeChar"/>
-          <w:lang w:eastAsia="en-GB"/>
-        </w:rPr>
-        <w:t>rgb(153, 153, 153)</w:t>
+      <w:proofErr w:type="spellStart"/>
+      <w:r>
+        <w:rPr>
+          <w:rStyle w:val="CodeChar"/>
+          <w:lang w:eastAsia="en-GB"/>
+        </w:rPr>
+        <w:t>rgb</w:t>
+      </w:r>
+      <w:proofErr w:type="spellEnd"/>
+      <w:r>
+        <w:rPr>
+          <w:rStyle w:val="CodeChar"/>
+          <w:lang w:eastAsia="en-GB"/>
+        </w:rPr>
+        <w:t>(153, 153, 153)</w:t>
       </w:r>
     </w:p>
     <w:p>
@@ -3849,6 +4052,7 @@
         </w:rPr>
         <w:t xml:space="preserve"> and </w:t>
       </w:r>
+      <w:proofErr w:type="gramStart"/>
       <w:r>
         <w:rPr>
           <w:rFonts w:eastAsia="Times New Roman" w:cstheme="minorHAnsi"/>
@@ -3859,6 +4063,7 @@
         </w:rPr>
         <w:t>desktop</w:t>
       </w:r>
+      <w:proofErr w:type="gramEnd"/>
     </w:p>
     <w:p>
       <w:pPr>
@@ -4533,8 +4738,13 @@
         <w:t xml:space="preserve"> </w:t>
       </w:r>
       <w:r>
-        <w:t>from left and right</w:t>
-      </w:r>
+        <w:t xml:space="preserve">from left and </w:t>
+      </w:r>
+      <w:proofErr w:type="gramStart"/>
+      <w:r>
+        <w:t>right</w:t>
+      </w:r>
+      <w:proofErr w:type="gramEnd"/>
     </w:p>
     <w:p>
       <w:pPr>
@@ -4636,8 +4846,13 @@
         <w:t xml:space="preserve"> </w:t>
       </w:r>
       <w:r>
-        <w:t>from left and right</w:t>
-      </w:r>
+        <w:t xml:space="preserve">from left and </w:t>
+      </w:r>
+      <w:proofErr w:type="gramStart"/>
+      <w:r>
+        <w:t>right</w:t>
+      </w:r>
+      <w:proofErr w:type="gramEnd"/>
     </w:p>
     <w:p>
       <w:pPr>
@@ -5167,7 +5382,7 @@
 </file>
 
 <file path=word/endnotes.xml><?xml version="1.0" encoding="utf-8"?>
-<w:endnotes xmlns:wpc="http://schemas.microsoft.com/office/word/2010/wordprocessingCanvas" xmlns:cx="http://schemas.microsoft.com/office/drawing/2014/chartex" xmlns:cx1="http://schemas.microsoft.com/office/drawing/2015/9/8/chartex" xmlns:cx2="http://schemas.microsoft.com/office/drawing/2015/10/21/chartex" xmlns:cx3="http://schemas.microsoft.com/office/drawing/2016/5/9/chartex" xmlns:cx4="http://schemas.microsoft.com/office/drawing/2016/5/10/chartex" xmlns:cx5="http://schemas.microsoft.com/office/drawing/2016/5/11/chartex" xmlns:cx6="http://schemas.microsoft.com/office/drawing/2016/5/12/chartex" xmlns:cx7="http://schemas.microsoft.com/office/drawing/2016/5/13/chartex" xmlns:cx8="http://schemas.microsoft.com/office/drawing/2016/5/14/chartex" xmlns:mc="http://schemas.openxmlformats.org/markup-compatibility/2006" xmlns:aink="http://schemas.microsoft.com/office/drawing/2016/ink" xmlns:am3d="http://schemas.microsoft.com/office/drawing/2017/model3d" xmlns:o="urn:schemas-microsoft-com:office:office" xmlns:oel="http://schemas.microsoft.com/office/2019/extlst" xmlns:r="http://schemas.openxmlformats.org/officeDocument/2006/relationships" xmlns:m="http://schemas.openxmlformats.org/officeDocument/2006/math" xmlns:v="urn:schemas-microsoft-com:vml" xmlns:wp14="http://schemas.microsoft.com/office/word/2010/wordprocessingDrawing" xmlns:wp="http://schemas.openxmlformats.org/drawingml/2006/wordprocessingDrawing" xmlns:w10="urn:schemas-microsoft-com:office:word" xmlns:w="http://schemas.openxmlformats.org/wordprocessingml/2006/main" xmlns:w14="http://schemas.microsoft.com/office/word/2010/wordml" xmlns:w15="http://schemas.microsoft.com/office/word/2012/wordml" xmlns:w16cex="http://schemas.microsoft.com/office/word/2018/wordml/cex" xmlns:w16cid="http://schemas.microsoft.com/office/word/2016/wordml/cid" xmlns:w16="http://schemas.microsoft.com/office/word/2018/wordml" xmlns:w16sdtdh="http://schemas.microsoft.com/office/word/2020/wordml/sdtdatahash" xmlns:w16se="http://schemas.microsoft.com/office/word/2015/wordml/symex" xmlns:wpg="http://schemas.microsoft.com/office/word/2010/wordprocessingGroup" xmlns:wpi="http://schemas.microsoft.com/office/word/2010/wordprocessingInk" xmlns:wne="http://schemas.microsoft.com/office/word/2006/wordml" xmlns:wps="http://schemas.microsoft.com/office/word/2010/wordprocessingShape" mc:Ignorable="w14 w15 w16se w16cid w16 w16cex w16sdtdh wp14">
+<w:endnotes xmlns:wpc="http://schemas.microsoft.com/office/word/2010/wordprocessingCanvas" xmlns:cx="http://schemas.microsoft.com/office/drawing/2014/chartex" xmlns:cx1="http://schemas.microsoft.com/office/drawing/2015/9/8/chartex" xmlns:cx2="http://schemas.microsoft.com/office/drawing/2015/10/21/chartex" xmlns:cx3="http://schemas.microsoft.com/office/drawing/2016/5/9/chartex" xmlns:cx4="http://schemas.microsoft.com/office/drawing/2016/5/10/chartex" xmlns:cx5="http://schemas.microsoft.com/office/drawing/2016/5/11/chartex" xmlns:cx6="http://schemas.microsoft.com/office/drawing/2016/5/12/chartex" xmlns:cx7="http://schemas.microsoft.com/office/drawing/2016/5/13/chartex" xmlns:cx8="http://schemas.microsoft.com/office/drawing/2016/5/14/chartex" xmlns:mc="http://schemas.openxmlformats.org/markup-compatibility/2006" xmlns:aink="http://schemas.microsoft.com/office/drawing/2016/ink" xmlns:am3d="http://schemas.microsoft.com/office/drawing/2017/model3d" xmlns:o="urn:schemas-microsoft-com:office:office" xmlns:oel="http://schemas.microsoft.com/office/2019/extlst" xmlns:r="http://schemas.openxmlformats.org/officeDocument/2006/relationships" xmlns:m="http://schemas.openxmlformats.org/officeDocument/2006/math" xmlns:v="urn:schemas-microsoft-com:vml" xmlns:wp14="http://schemas.microsoft.com/office/word/2010/wordprocessingDrawing" xmlns:wp="http://schemas.openxmlformats.org/drawingml/2006/wordprocessingDrawing" xmlns:w10="urn:schemas-microsoft-com:office:word" xmlns:w="http://schemas.openxmlformats.org/wordprocessingml/2006/main" xmlns:w14="http://schemas.microsoft.com/office/word/2010/wordml" xmlns:w15="http://schemas.microsoft.com/office/word/2012/wordml" xmlns:w16cex="http://schemas.microsoft.com/office/word/2018/wordml/cex" xmlns:w16cid="http://schemas.microsoft.com/office/word/2016/wordml/cid" xmlns:w16="http://schemas.microsoft.com/office/word/2018/wordml" xmlns:w16du="http://schemas.microsoft.com/office/word/2023/wordml/word16du" xmlns:w16sdtdh="http://schemas.microsoft.com/office/word/2020/wordml/sdtdatahash" xmlns:w16se="http://schemas.microsoft.com/office/word/2015/wordml/symex" xmlns:wpg="http://schemas.microsoft.com/office/word/2010/wordprocessingGroup" xmlns:wpi="http://schemas.microsoft.com/office/word/2010/wordprocessingInk" xmlns:wne="http://schemas.microsoft.com/office/word/2006/wordml" xmlns:wps="http://schemas.microsoft.com/office/word/2010/wordprocessingShape" mc:Ignorable="w14 w15 w16se w16cid w16 w16cex w16sdtdh w16du wp14">
   <w:endnote w:type="separator" w:id="-1">
     <w:p>
       <w:pPr>
@@ -5192,7 +5407,7 @@
 </file>
 
 <file path=word/footer1.xml><?xml version="1.0" encoding="utf-8"?>
-<w:ftr xmlns:wpc="http://schemas.microsoft.com/office/word/2010/wordprocessingCanvas" xmlns:cx="http://schemas.microsoft.com/office/drawing/2014/chartex" xmlns:cx1="http://schemas.microsoft.com/office/drawing/2015/9/8/chartex" xmlns:cx2="http://schemas.microsoft.com/office/drawing/2015/10/21/chartex" xmlns:cx3="http://schemas.microsoft.com/office/drawing/2016/5/9/chartex" xmlns:cx4="http://schemas.microsoft.com/office/drawing/2016/5/10/chartex" xmlns:cx5="http://schemas.microsoft.com/office/drawing/2016/5/11/chartex" xmlns:cx6="http://schemas.microsoft.com/office/drawing/2016/5/12/chartex" xmlns:cx7="http://schemas.microsoft.com/office/drawing/2016/5/13/chartex" xmlns:cx8="http://schemas.microsoft.com/office/drawing/2016/5/14/chartex" xmlns:mc="http://schemas.openxmlformats.org/markup-compatibility/2006" xmlns:aink="http://schemas.microsoft.com/office/drawing/2016/ink" xmlns:am3d="http://schemas.microsoft.com/office/drawing/2017/model3d" xmlns:o="urn:schemas-microsoft-com:office:office" xmlns:oel="http://schemas.microsoft.com/office/2019/extlst" xmlns:r="http://schemas.openxmlformats.org/officeDocument/2006/relationships" xmlns:m="http://schemas.openxmlformats.org/officeDocument/2006/math" xmlns:v="urn:schemas-microsoft-com:vml" xmlns:wp14="http://schemas.microsoft.com/office/word/2010/wordprocessingDrawing" xmlns:wp="http://schemas.openxmlformats.org/drawingml/2006/wordprocessingDrawing" xmlns:w10="urn:schemas-microsoft-com:office:word" xmlns:w="http://schemas.openxmlformats.org/wordprocessingml/2006/main" xmlns:w14="http://schemas.microsoft.com/office/word/2010/wordml" xmlns:w15="http://schemas.microsoft.com/office/word/2012/wordml" xmlns:w16cex="http://schemas.microsoft.com/office/word/2018/wordml/cex" xmlns:w16cid="http://schemas.microsoft.com/office/word/2016/wordml/cid" xmlns:w16="http://schemas.microsoft.com/office/word/2018/wordml" xmlns:w16sdtdh="http://schemas.microsoft.com/office/word/2020/wordml/sdtdatahash" xmlns:w16se="http://schemas.microsoft.com/office/word/2015/wordml/symex" xmlns:wpg="http://schemas.microsoft.com/office/word/2010/wordprocessingGroup" xmlns:wpi="http://schemas.microsoft.com/office/word/2010/wordprocessingInk" xmlns:wne="http://schemas.microsoft.com/office/word/2006/wordml" xmlns:wps="http://schemas.microsoft.com/office/word/2010/wordprocessingShape" mc:Ignorable="w14 w15 w16se w16cid w16 w16cex w16sdtdh wp14">
+<w:ftr xmlns:wpc="http://schemas.microsoft.com/office/word/2010/wordprocessingCanvas" xmlns:cx="http://schemas.microsoft.com/office/drawing/2014/chartex" xmlns:cx1="http://schemas.microsoft.com/office/drawing/2015/9/8/chartex" xmlns:cx2="http://schemas.microsoft.com/office/drawing/2015/10/21/chartex" xmlns:cx3="http://schemas.microsoft.com/office/drawing/2016/5/9/chartex" xmlns:cx4="http://schemas.microsoft.com/office/drawing/2016/5/10/chartex" xmlns:cx5="http://schemas.microsoft.com/office/drawing/2016/5/11/chartex" xmlns:cx6="http://schemas.microsoft.com/office/drawing/2016/5/12/chartex" xmlns:cx7="http://schemas.microsoft.com/office/drawing/2016/5/13/chartex" xmlns:cx8="http://schemas.microsoft.com/office/drawing/2016/5/14/chartex" xmlns:mc="http://schemas.openxmlformats.org/markup-compatibility/2006" xmlns:aink="http://schemas.microsoft.com/office/drawing/2016/ink" xmlns:am3d="http://schemas.microsoft.com/office/drawing/2017/model3d" xmlns:o="urn:schemas-microsoft-com:office:office" xmlns:oel="http://schemas.microsoft.com/office/2019/extlst" xmlns:r="http://schemas.openxmlformats.org/officeDocument/2006/relationships" xmlns:m="http://schemas.openxmlformats.org/officeDocument/2006/math" xmlns:v="urn:schemas-microsoft-com:vml" xmlns:wp14="http://schemas.microsoft.com/office/word/2010/wordprocessingDrawing" xmlns:wp="http://schemas.openxmlformats.org/drawingml/2006/wordprocessingDrawing" xmlns:w10="urn:schemas-microsoft-com:office:word" xmlns:w="http://schemas.openxmlformats.org/wordprocessingml/2006/main" xmlns:w14="http://schemas.microsoft.com/office/word/2010/wordml" xmlns:w15="http://schemas.microsoft.com/office/word/2012/wordml" xmlns:w16cex="http://schemas.microsoft.com/office/word/2018/wordml/cex" xmlns:w16cid="http://schemas.microsoft.com/office/word/2016/wordml/cid" xmlns:w16="http://schemas.microsoft.com/office/word/2018/wordml" xmlns:w16du="http://schemas.microsoft.com/office/word/2023/wordml/word16du" xmlns:w16sdtdh="http://schemas.microsoft.com/office/word/2020/wordml/sdtdatahash" xmlns:w16se="http://schemas.microsoft.com/office/word/2015/wordml/symex" xmlns:wpg="http://schemas.microsoft.com/office/word/2010/wordprocessingGroup" xmlns:wpi="http://schemas.microsoft.com/office/word/2010/wordprocessingInk" xmlns:wne="http://schemas.microsoft.com/office/word/2006/wordml" xmlns:wps="http://schemas.microsoft.com/office/word/2010/wordprocessingShape" mc:Ignorable="w14 w15 w16se w16cid w16 w16cex w16sdtdh w16du wp14">
   <w:p>
     <w:pPr>
       <w:pStyle w:val="a5"/>
@@ -5381,12 +5596,21 @@
                             </w:rPr>
                             <w:t xml:space="preserve">© </w:t>
                           </w:r>
+                          <w:proofErr w:type="spellStart"/>
                           <w:r>
                             <w:rPr>
                               <w:sz w:val="17"/>
                               <w:szCs w:val="17"/>
                             </w:rPr>
-                            <w:t xml:space="preserve">SoftUni – </w:t>
+                            <w:t>SoftUni</w:t>
+                          </w:r>
+                          <w:proofErr w:type="spellEnd"/>
+                          <w:r>
+                            <w:rPr>
+                              <w:sz w:val="17"/>
+                              <w:szCs w:val="17"/>
+                            </w:rPr>
+                            <w:t xml:space="preserve"> – </w:t>
                           </w:r>
                           <w:hyperlink r:id="rId1" w:history="1">
                             <w:r>
@@ -6099,12 +6323,21 @@
                       </w:rPr>
                       <w:t xml:space="preserve">© </w:t>
                     </w:r>
+                    <w:proofErr w:type="spellStart"/>
                     <w:r>
                       <w:rPr>
                         <w:sz w:val="17"/>
                         <w:szCs w:val="17"/>
                       </w:rPr>
-                      <w:t xml:space="preserve">SoftUni – </w:t>
+                      <w:t>SoftUni</w:t>
+                    </w:r>
+                    <w:proofErr w:type="spellEnd"/>
+                    <w:r>
+                      <w:rPr>
+                        <w:sz w:val="17"/>
+                        <w:szCs w:val="17"/>
+                      </w:rPr>
+                      <w:t xml:space="preserve"> – </w:t>
                     </w:r>
                     <w:hyperlink r:id="rId21" w:history="1">
                       <w:r>
@@ -7216,7 +7449,7 @@
 </file>
 
 <file path=word/footnotes.xml><?xml version="1.0" encoding="utf-8"?>
-<w:footnotes xmlns:wpc="http://schemas.microsoft.com/office/word/2010/wordprocessingCanvas" xmlns:cx="http://schemas.microsoft.com/office/drawing/2014/chartex" xmlns:cx1="http://schemas.microsoft.com/office/drawing/2015/9/8/chartex" xmlns:cx2="http://schemas.microsoft.com/office/drawing/2015/10/21/chartex" xmlns:cx3="http://schemas.microsoft.com/office/drawing/2016/5/9/chartex" xmlns:cx4="http://schemas.microsoft.com/office/drawing/2016/5/10/chartex" xmlns:cx5="http://schemas.microsoft.com/office/drawing/2016/5/11/chartex" xmlns:cx6="http://schemas.microsoft.com/office/drawing/2016/5/12/chartex" xmlns:cx7="http://schemas.microsoft.com/office/drawing/2016/5/13/chartex" xmlns:cx8="http://schemas.microsoft.com/office/drawing/2016/5/14/chartex" xmlns:mc="http://schemas.openxmlformats.org/markup-compatibility/2006" xmlns:aink="http://schemas.microsoft.com/office/drawing/2016/ink" xmlns:am3d="http://schemas.microsoft.com/office/drawing/2017/model3d" xmlns:o="urn:schemas-microsoft-com:office:office" xmlns:oel="http://schemas.microsoft.com/office/2019/extlst" xmlns:r="http://schemas.openxmlformats.org/officeDocument/2006/relationships" xmlns:m="http://schemas.openxmlformats.org/officeDocument/2006/math" xmlns:v="urn:schemas-microsoft-com:vml" xmlns:wp14="http://schemas.microsoft.com/office/word/2010/wordprocessingDrawing" xmlns:wp="http://schemas.openxmlformats.org/drawingml/2006/wordprocessingDrawing" xmlns:w10="urn:schemas-microsoft-com:office:word" xmlns:w="http://schemas.openxmlformats.org/wordprocessingml/2006/main" xmlns:w14="http://schemas.microsoft.com/office/word/2010/wordml" xmlns:w15="http://schemas.microsoft.com/office/word/2012/wordml" xmlns:w16cex="http://schemas.microsoft.com/office/word/2018/wordml/cex" xmlns:w16cid="http://schemas.microsoft.com/office/word/2016/wordml/cid" xmlns:w16="http://schemas.microsoft.com/office/word/2018/wordml" xmlns:w16sdtdh="http://schemas.microsoft.com/office/word/2020/wordml/sdtdatahash" xmlns:w16se="http://schemas.microsoft.com/office/word/2015/wordml/symex" xmlns:wpg="http://schemas.microsoft.com/office/word/2010/wordprocessingGroup" xmlns:wpi="http://schemas.microsoft.com/office/word/2010/wordprocessingInk" xmlns:wne="http://schemas.microsoft.com/office/word/2006/wordml" xmlns:wps="http://schemas.microsoft.com/office/word/2010/wordprocessingShape" mc:Ignorable="w14 w15 w16se w16cid w16 w16cex w16sdtdh wp14">
+<w:footnotes xmlns:wpc="http://schemas.microsoft.com/office/word/2010/wordprocessingCanvas" xmlns:cx="http://schemas.microsoft.com/office/drawing/2014/chartex" xmlns:cx1="http://schemas.microsoft.com/office/drawing/2015/9/8/chartex" xmlns:cx2="http://schemas.microsoft.com/office/drawing/2015/10/21/chartex" xmlns:cx3="http://schemas.microsoft.com/office/drawing/2016/5/9/chartex" xmlns:cx4="http://schemas.microsoft.com/office/drawing/2016/5/10/chartex" xmlns:cx5="http://schemas.microsoft.com/office/drawing/2016/5/11/chartex" xmlns:cx6="http://schemas.microsoft.com/office/drawing/2016/5/12/chartex" xmlns:cx7="http://schemas.microsoft.com/office/drawing/2016/5/13/chartex" xmlns:cx8="http://schemas.microsoft.com/office/drawing/2016/5/14/chartex" xmlns:mc="http://schemas.openxmlformats.org/markup-compatibility/2006" xmlns:aink="http://schemas.microsoft.com/office/drawing/2016/ink" xmlns:am3d="http://schemas.microsoft.com/office/drawing/2017/model3d" xmlns:o="urn:schemas-microsoft-com:office:office" xmlns:oel="http://schemas.microsoft.com/office/2019/extlst" xmlns:r="http://schemas.openxmlformats.org/officeDocument/2006/relationships" xmlns:m="http://schemas.openxmlformats.org/officeDocument/2006/math" xmlns:v="urn:schemas-microsoft-com:vml" xmlns:wp14="http://schemas.microsoft.com/office/word/2010/wordprocessingDrawing" xmlns:wp="http://schemas.openxmlformats.org/drawingml/2006/wordprocessingDrawing" xmlns:w10="urn:schemas-microsoft-com:office:word" xmlns:w="http://schemas.openxmlformats.org/wordprocessingml/2006/main" xmlns:w14="http://schemas.microsoft.com/office/word/2010/wordml" xmlns:w15="http://schemas.microsoft.com/office/word/2012/wordml" xmlns:w16cex="http://schemas.microsoft.com/office/word/2018/wordml/cex" xmlns:w16cid="http://schemas.microsoft.com/office/word/2016/wordml/cid" xmlns:w16="http://schemas.microsoft.com/office/word/2018/wordml" xmlns:w16du="http://schemas.microsoft.com/office/word/2023/wordml/word16du" xmlns:w16sdtdh="http://schemas.microsoft.com/office/word/2020/wordml/sdtdatahash" xmlns:w16se="http://schemas.microsoft.com/office/word/2015/wordml/symex" xmlns:wpg="http://schemas.microsoft.com/office/word/2010/wordprocessingGroup" xmlns:wpi="http://schemas.microsoft.com/office/word/2010/wordprocessingInk" xmlns:wne="http://schemas.microsoft.com/office/word/2006/wordml" xmlns:wps="http://schemas.microsoft.com/office/word/2010/wordprocessingShape" mc:Ignorable="w14 w15 w16se w16cid w16 w16cex w16sdtdh w16du wp14">
   <w:footnote w:type="separator" w:id="-1">
     <w:p>
       <w:pPr>
@@ -7241,7 +7474,7 @@
 </file>
 
 <file path=word/header1.xml><?xml version="1.0" encoding="utf-8"?>
-<w:hdr xmlns:wpc="http://schemas.microsoft.com/office/word/2010/wordprocessingCanvas" xmlns:cx="http://schemas.microsoft.com/office/drawing/2014/chartex" xmlns:cx1="http://schemas.microsoft.com/office/drawing/2015/9/8/chartex" xmlns:cx2="http://schemas.microsoft.com/office/drawing/2015/10/21/chartex" xmlns:cx3="http://schemas.microsoft.com/office/drawing/2016/5/9/chartex" xmlns:cx4="http://schemas.microsoft.com/office/drawing/2016/5/10/chartex" xmlns:cx5="http://schemas.microsoft.com/office/drawing/2016/5/11/chartex" xmlns:cx6="http://schemas.microsoft.com/office/drawing/2016/5/12/chartex" xmlns:cx7="http://schemas.microsoft.com/office/drawing/2016/5/13/chartex" xmlns:cx8="http://schemas.microsoft.com/office/drawing/2016/5/14/chartex" xmlns:mc="http://schemas.openxmlformats.org/markup-compatibility/2006" xmlns:aink="http://schemas.microsoft.com/office/drawing/2016/ink" xmlns:am3d="http://schemas.microsoft.com/office/drawing/2017/model3d" xmlns:o="urn:schemas-microsoft-com:office:office" xmlns:oel="http://schemas.microsoft.com/office/2019/extlst" xmlns:r="http://schemas.openxmlformats.org/officeDocument/2006/relationships" xmlns:m="http://schemas.openxmlformats.org/officeDocument/2006/math" xmlns:v="urn:schemas-microsoft-com:vml" xmlns:wp14="http://schemas.microsoft.com/office/word/2010/wordprocessingDrawing" xmlns:wp="http://schemas.openxmlformats.org/drawingml/2006/wordprocessingDrawing" xmlns:w10="urn:schemas-microsoft-com:office:word" xmlns:w="http://schemas.openxmlformats.org/wordprocessingml/2006/main" xmlns:w14="http://schemas.microsoft.com/office/word/2010/wordml" xmlns:w15="http://schemas.microsoft.com/office/word/2012/wordml" xmlns:w16cex="http://schemas.microsoft.com/office/word/2018/wordml/cex" xmlns:w16cid="http://schemas.microsoft.com/office/word/2016/wordml/cid" xmlns:w16="http://schemas.microsoft.com/office/word/2018/wordml" xmlns:w16sdtdh="http://schemas.microsoft.com/office/word/2020/wordml/sdtdatahash" xmlns:w16se="http://schemas.microsoft.com/office/word/2015/wordml/symex" xmlns:wpg="http://schemas.microsoft.com/office/word/2010/wordprocessingGroup" xmlns:wpi="http://schemas.microsoft.com/office/word/2010/wordprocessingInk" xmlns:wne="http://schemas.microsoft.com/office/word/2006/wordml" xmlns:wps="http://schemas.microsoft.com/office/word/2010/wordprocessingShape" mc:Ignorable="w14 w15 w16se w16cid w16 w16cex w16sdtdh wp14">
+<w:hdr xmlns:wpc="http://schemas.microsoft.com/office/word/2010/wordprocessingCanvas" xmlns:cx="http://schemas.microsoft.com/office/drawing/2014/chartex" xmlns:cx1="http://schemas.microsoft.com/office/drawing/2015/9/8/chartex" xmlns:cx2="http://schemas.microsoft.com/office/drawing/2015/10/21/chartex" xmlns:cx3="http://schemas.microsoft.com/office/drawing/2016/5/9/chartex" xmlns:cx4="http://schemas.microsoft.com/office/drawing/2016/5/10/chartex" xmlns:cx5="http://schemas.microsoft.com/office/drawing/2016/5/11/chartex" xmlns:cx6="http://schemas.microsoft.com/office/drawing/2016/5/12/chartex" xmlns:cx7="http://schemas.microsoft.com/office/drawing/2016/5/13/chartex" xmlns:cx8="http://schemas.microsoft.com/office/drawing/2016/5/14/chartex" xmlns:mc="http://schemas.openxmlformats.org/markup-compatibility/2006" xmlns:aink="http://schemas.microsoft.com/office/drawing/2016/ink" xmlns:am3d="http://schemas.microsoft.com/office/drawing/2017/model3d" xmlns:o="urn:schemas-microsoft-com:office:office" xmlns:oel="http://schemas.microsoft.com/office/2019/extlst" xmlns:r="http://schemas.openxmlformats.org/officeDocument/2006/relationships" xmlns:m="http://schemas.openxmlformats.org/officeDocument/2006/math" xmlns:v="urn:schemas-microsoft-com:vml" xmlns:wp14="http://schemas.microsoft.com/office/word/2010/wordprocessingDrawing" xmlns:wp="http://schemas.openxmlformats.org/drawingml/2006/wordprocessingDrawing" xmlns:w10="urn:schemas-microsoft-com:office:word" xmlns:w="http://schemas.openxmlformats.org/wordprocessingml/2006/main" xmlns:w14="http://schemas.microsoft.com/office/word/2010/wordml" xmlns:w15="http://schemas.microsoft.com/office/word/2012/wordml" xmlns:w16cex="http://schemas.microsoft.com/office/word/2018/wordml/cex" xmlns:w16cid="http://schemas.microsoft.com/office/word/2016/wordml/cid" xmlns:w16="http://schemas.microsoft.com/office/word/2018/wordml" xmlns:w16du="http://schemas.microsoft.com/office/word/2023/wordml/word16du" xmlns:w16sdtdh="http://schemas.microsoft.com/office/word/2020/wordml/sdtdatahash" xmlns:w16se="http://schemas.microsoft.com/office/word/2015/wordml/symex" xmlns:wpg="http://schemas.microsoft.com/office/word/2010/wordprocessingGroup" xmlns:wpi="http://schemas.microsoft.com/office/word/2010/wordprocessingInk" xmlns:wne="http://schemas.microsoft.com/office/word/2006/wordml" xmlns:wps="http://schemas.microsoft.com/office/word/2010/wordprocessingShape" mc:Ignorable="w14 w15 w16se w16cid w16 w16cex w16sdtdh w16du wp14">
   <w:p>
     <w:pPr>
       <w:pStyle w:val="a3"/>
@@ -7252,7 +7485,7 @@
 </file>
 
 <file path=word/numbering.xml><?xml version="1.0" encoding="utf-8"?>
-<w:numbering xmlns:wpc="http://schemas.microsoft.com/office/word/2010/wordprocessingCanvas" xmlns:cx="http://schemas.microsoft.com/office/drawing/2014/chartex" xmlns:cx1="http://schemas.microsoft.com/office/drawing/2015/9/8/chartex" xmlns:cx2="http://schemas.microsoft.com/office/drawing/2015/10/21/chartex" xmlns:cx3="http://schemas.microsoft.com/office/drawing/2016/5/9/chartex" xmlns:cx4="http://schemas.microsoft.com/office/drawing/2016/5/10/chartex" xmlns:cx5="http://schemas.microsoft.com/office/drawing/2016/5/11/chartex" xmlns:cx6="http://schemas.microsoft.com/office/drawing/2016/5/12/chartex" xmlns:cx7="http://schemas.microsoft.com/office/drawing/2016/5/13/chartex" xmlns:cx8="http://schemas.microsoft.com/office/drawing/2016/5/14/chartex" xmlns:mc="http://schemas.openxmlformats.org/markup-compatibility/2006" xmlns:aink="http://schemas.microsoft.com/office/drawing/2016/ink" xmlns:am3d="http://schemas.microsoft.com/office/drawing/2017/model3d" xmlns:o="urn:schemas-microsoft-com:office:office" xmlns:oel="http://schemas.microsoft.com/office/2019/extlst" xmlns:r="http://schemas.openxmlformats.org/officeDocument/2006/relationships" xmlns:m="http://schemas.openxmlformats.org/officeDocument/2006/math" xmlns:v="urn:schemas-microsoft-com:vml" xmlns:wp14="http://schemas.microsoft.com/office/word/2010/wordprocessingDrawing" xmlns:wp="http://schemas.openxmlformats.org/drawingml/2006/wordprocessingDrawing" xmlns:w10="urn:schemas-microsoft-com:office:word" xmlns:w="http://schemas.openxmlformats.org/wordprocessingml/2006/main" xmlns:w14="http://schemas.microsoft.com/office/word/2010/wordml" xmlns:w15="http://schemas.microsoft.com/office/word/2012/wordml" xmlns:w16cex="http://schemas.microsoft.com/office/word/2018/wordml/cex" xmlns:w16cid="http://schemas.microsoft.com/office/word/2016/wordml/cid" xmlns:w16="http://schemas.microsoft.com/office/word/2018/wordml" xmlns:w16sdtdh="http://schemas.microsoft.com/office/word/2020/wordml/sdtdatahash" xmlns:w16se="http://schemas.microsoft.com/office/word/2015/wordml/symex" xmlns:wpg="http://schemas.microsoft.com/office/word/2010/wordprocessingGroup" xmlns:wpi="http://schemas.microsoft.com/office/word/2010/wordprocessingInk" xmlns:wne="http://schemas.microsoft.com/office/word/2006/wordml" xmlns:wps="http://schemas.microsoft.com/office/word/2010/wordprocessingShape" mc:Ignorable="w14 w15 w16se w16cid w16 w16cex w16sdtdh wp14">
+<w:numbering xmlns:wpc="http://schemas.microsoft.com/office/word/2010/wordprocessingCanvas" xmlns:cx="http://schemas.microsoft.com/office/drawing/2014/chartex" xmlns:cx1="http://schemas.microsoft.com/office/drawing/2015/9/8/chartex" xmlns:cx2="http://schemas.microsoft.com/office/drawing/2015/10/21/chartex" xmlns:cx3="http://schemas.microsoft.com/office/drawing/2016/5/9/chartex" xmlns:cx4="http://schemas.microsoft.com/office/drawing/2016/5/10/chartex" xmlns:cx5="http://schemas.microsoft.com/office/drawing/2016/5/11/chartex" xmlns:cx6="http://schemas.microsoft.com/office/drawing/2016/5/12/chartex" xmlns:cx7="http://schemas.microsoft.com/office/drawing/2016/5/13/chartex" xmlns:cx8="http://schemas.microsoft.com/office/drawing/2016/5/14/chartex" xmlns:mc="http://schemas.openxmlformats.org/markup-compatibility/2006" xmlns:aink="http://schemas.microsoft.com/office/drawing/2016/ink" xmlns:am3d="http://schemas.microsoft.com/office/drawing/2017/model3d" xmlns:o="urn:schemas-microsoft-com:office:office" xmlns:oel="http://schemas.microsoft.com/office/2019/extlst" xmlns:r="http://schemas.openxmlformats.org/officeDocument/2006/relationships" xmlns:m="http://schemas.openxmlformats.org/officeDocument/2006/math" xmlns:v="urn:schemas-microsoft-com:vml" xmlns:wp14="http://schemas.microsoft.com/office/word/2010/wordprocessingDrawing" xmlns:wp="http://schemas.openxmlformats.org/drawingml/2006/wordprocessingDrawing" xmlns:w10="urn:schemas-microsoft-com:office:word" xmlns:w="http://schemas.openxmlformats.org/wordprocessingml/2006/main" xmlns:w14="http://schemas.microsoft.com/office/word/2010/wordml" xmlns:w15="http://schemas.microsoft.com/office/word/2012/wordml" xmlns:w16cex="http://schemas.microsoft.com/office/word/2018/wordml/cex" xmlns:w16cid="http://schemas.microsoft.com/office/word/2016/wordml/cid" xmlns:w16="http://schemas.microsoft.com/office/word/2018/wordml" xmlns:w16du="http://schemas.microsoft.com/office/word/2023/wordml/word16du" xmlns:w16sdtdh="http://schemas.microsoft.com/office/word/2020/wordml/sdtdatahash" xmlns:w16se="http://schemas.microsoft.com/office/word/2015/wordml/symex" xmlns:wpg="http://schemas.microsoft.com/office/word/2010/wordprocessingGroup" xmlns:wpi="http://schemas.microsoft.com/office/word/2010/wordprocessingInk" xmlns:wne="http://schemas.microsoft.com/office/word/2006/wordml" xmlns:wps="http://schemas.microsoft.com/office/word/2010/wordprocessingShape" mc:Ignorable="w14 w15 w16se w16cid w16 w16cex w16sdtdh w16du wp14">
   <w:abstractNum w:abstractNumId="0" w15:restartNumberingAfterBreak="0">
     <w:nsid w:val="045F638B"/>
     <w:multiLevelType w:val="hybridMultilevel"/>
@@ -9310,7 +9543,7 @@
 </file>
 
 <file path=word/styles.xml><?xml version="1.0" encoding="utf-8"?>
-<w:styles xmlns:mc="http://schemas.openxmlformats.org/markup-compatibility/2006" xmlns:r="http://schemas.openxmlformats.org/officeDocument/2006/relationships" xmlns:w="http://schemas.openxmlformats.org/wordprocessingml/2006/main" xmlns:w14="http://schemas.microsoft.com/office/word/2010/wordml" xmlns:w15="http://schemas.microsoft.com/office/word/2012/wordml" xmlns:w16cex="http://schemas.microsoft.com/office/word/2018/wordml/cex" xmlns:w16cid="http://schemas.microsoft.com/office/word/2016/wordml/cid" xmlns:w16="http://schemas.microsoft.com/office/word/2018/wordml" xmlns:w16sdtdh="http://schemas.microsoft.com/office/word/2020/wordml/sdtdatahash" xmlns:w16se="http://schemas.microsoft.com/office/word/2015/wordml/symex" mc:Ignorable="w14 w15 w16se w16cid w16 w16cex w16sdtdh">
+<w:styles xmlns:mc="http://schemas.openxmlformats.org/markup-compatibility/2006" xmlns:r="http://schemas.openxmlformats.org/officeDocument/2006/relationships" xmlns:w="http://schemas.openxmlformats.org/wordprocessingml/2006/main" xmlns:w14="http://schemas.microsoft.com/office/word/2010/wordml" xmlns:w15="http://schemas.microsoft.com/office/word/2012/wordml" xmlns:w16cex="http://schemas.microsoft.com/office/word/2018/wordml/cex" xmlns:w16cid="http://schemas.microsoft.com/office/word/2016/wordml/cid" xmlns:w16="http://schemas.microsoft.com/office/word/2018/wordml" xmlns:w16du="http://schemas.microsoft.com/office/word/2023/wordml/word16du" xmlns:w16sdtdh="http://schemas.microsoft.com/office/word/2020/wordml/sdtdatahash" xmlns:w16se="http://schemas.microsoft.com/office/word/2015/wordml/symex" mc:Ignorable="w14 w15 w16se w16cid w16 w16cex w16sdtdh w16du">
   <w:docDefaults>
     <w:rPrDefault>
       <w:rPr>

</xml_diff>